<commit_message>
Modificaciones al informe preliminar incluyendo el analisis del desafio
</commit_message>
<xml_diff>
--- a/Informe.docx
+++ b/Informe.docx
@@ -61,7 +61,284 @@
         <w:rPr>
           <w:rtl w:val="0"/>
         </w:rPr>
-        <w:t xml:space="preserve">El desafío simula un escenario real de ingeniería inversa donde se debe recuperar un mensaje original que ha sido sometido a procesos de compresión (RLE o LZ78) y encriptación (rotación de bits + XOR). El desafío consiste en:</w:t>
+        <w:t xml:space="preserve">El desafío simula un escenario de ingeniería inversa donde se debe recuperar un mensaje original que ha sido sometido a procesos de compresión (RLE o LZ78) y encriptación (rotación de bits + XOR). El desafío consiste en:</w:t>
+      </w:r>
+    </w:p>
+    <w:p>
+      <w:pPr>
+        <w:spacing w:after="240" w:before="240" w:lineRule="auto"/>
+        <w:ind w:left="720" w:firstLine="0"/>
+        <w:rPr/>
+      </w:pPr>
+      <w:r>
+        <w:rPr>
+          <w:b w:val="1"/>
+          <w:rtl w:val="0"/>
+        </w:rPr>
+        <w:t xml:space="preserve">Entrada</w:t>
+      </w:r>
+      <w:r>
+        <w:rPr>
+          <w:rtl w:val="0"/>
+        </w:rPr>
+        <w:t xml:space="preserve">:</w:t>
+      </w:r>
+    </w:p>
+    <w:p>
+      <w:pPr>
+        <w:spacing w:after="240" w:before="240" w:lineRule="auto"/>
+        <w:ind w:left="1440" w:firstLine="0"/>
+        <w:rPr/>
+      </w:pPr>
+      <w:r>
+        <w:rPr>
+          <w:rtl w:val="0"/>
+        </w:rPr>
+        <w:t xml:space="preserve">Mensaje comprimido y encriptado</w:t>
+      </w:r>
+    </w:p>
+    <w:p>
+      <w:pPr>
+        <w:spacing w:after="240" w:before="240" w:lineRule="auto"/>
+        <w:ind w:left="1440" w:firstLine="0"/>
+        <w:rPr/>
+      </w:pPr>
+      <w:r>
+        <w:rPr>
+          <w:rtl w:val="0"/>
+        </w:rPr>
+        <w:t xml:space="preserve">Fragmento conocido del mensaje original que nos sirve como única pista para la recuperación del mensaje.</w:t>
+      </w:r>
+    </w:p>
+    <w:p>
+      <w:pPr>
+        <w:spacing w:after="240" w:before="240" w:lineRule="auto"/>
+        <w:ind w:left="720" w:firstLine="0"/>
+        <w:rPr/>
+      </w:pPr>
+      <w:r>
+        <w:rPr>
+          <w:b w:val="1"/>
+          <w:rtl w:val="0"/>
+        </w:rPr>
+        <w:t xml:space="preserve">Proceso</w:t>
+      </w:r>
+      <w:r>
+        <w:rPr>
+          <w:rtl w:val="0"/>
+        </w:rPr>
+        <w:t xml:space="preserve">:</w:t>
+      </w:r>
+    </w:p>
+    <w:p>
+      <w:pPr>
+        <w:spacing w:after="240" w:before="240" w:lineRule="auto"/>
+        <w:ind w:left="1440" w:firstLine="0"/>
+        <w:rPr/>
+      </w:pPr>
+      <w:r>
+        <w:rPr>
+          <w:rtl w:val="0"/>
+        </w:rPr>
+        <w:t xml:space="preserve">Identificar el método de compresión utilizado</w:t>
+      </w:r>
+    </w:p>
+    <w:p>
+      <w:pPr>
+        <w:spacing w:after="240" w:before="240" w:lineRule="auto"/>
+        <w:ind w:left="1440" w:firstLine="0"/>
+        <w:rPr/>
+      </w:pPr>
+      <w:r>
+        <w:rPr>
+          <w:rtl w:val="0"/>
+        </w:rPr>
+        <w:t xml:space="preserve">Determinar los parámetros de encriptación (n, K)</w:t>
+      </w:r>
+    </w:p>
+    <w:p>
+      <w:pPr>
+        <w:spacing w:after="240" w:before="240" w:lineRule="auto"/>
+        <w:ind w:left="1440" w:firstLine="0"/>
+        <w:rPr/>
+      </w:pPr>
+      <w:r>
+        <w:rPr>
+          <w:rtl w:val="0"/>
+        </w:rPr>
+        <w:t xml:space="preserve">Aplicar las operaciones inversas en el orden correcto</w:t>
+      </w:r>
+    </w:p>
+    <w:p>
+      <w:pPr>
+        <w:spacing w:after="240" w:before="240" w:lineRule="auto"/>
+        <w:ind w:left="720" w:firstLine="0"/>
+        <w:rPr/>
+      </w:pPr>
+      <w:r>
+        <w:rPr>
+          <w:b w:val="1"/>
+          <w:rtl w:val="0"/>
+        </w:rPr>
+        <w:t xml:space="preserve">Salida</w:t>
+      </w:r>
+      <w:r>
+        <w:rPr>
+          <w:rtl w:val="0"/>
+        </w:rPr>
+        <w:t xml:space="preserve">:</w:t>
+      </w:r>
+    </w:p>
+    <w:p>
+      <w:pPr>
+        <w:spacing w:after="240" w:before="240" w:lineRule="auto"/>
+        <w:ind w:left="1440" w:firstLine="0"/>
+        <w:rPr/>
+      </w:pPr>
+      <w:r>
+        <w:rPr>
+          <w:rtl w:val="0"/>
+        </w:rPr>
+        <w:t xml:space="preserve">Mensaje original</w:t>
+      </w:r>
+    </w:p>
+    <w:p>
+      <w:pPr>
+        <w:spacing w:after="240" w:before="240" w:lineRule="auto"/>
+        <w:ind w:left="1440" w:firstLine="0"/>
+        <w:rPr/>
+      </w:pPr>
+      <w:r>
+        <w:rPr>
+          <w:rtl w:val="0"/>
+        </w:rPr>
+        <w:t xml:space="preserve">Método de compresión  y parámetros de encriptación.</w:t>
+      </w:r>
+    </w:p>
+    <w:p>
+      <w:pPr>
+        <w:pStyle w:val="Heading3"/>
+        <w:keepNext w:val="0"/>
+        <w:keepLines w:val="0"/>
+        <w:spacing w:before="280" w:lineRule="auto"/>
+        <w:rPr>
+          <w:b w:val="1"/>
+          <w:color w:val="000000"/>
+          <w:sz w:val="26"/>
+          <w:szCs w:val="26"/>
+        </w:rPr>
+      </w:pPr>
+      <w:bookmarkStart w:colFirst="0" w:colLast="0" w:name="_s2bjrl18omka" w:id="2"/>
+      <w:bookmarkEnd w:id="2"/>
+      <w:r>
+        <w:rPr>
+          <w:b w:val="1"/>
+          <w:color w:val="000000"/>
+          <w:sz w:val="26"/>
+          <w:szCs w:val="26"/>
+          <w:rtl w:val="0"/>
+        </w:rPr>
+        <w:t xml:space="preserve">2. Análisis del Problema</w:t>
+      </w:r>
+    </w:p>
+    <w:p>
+      <w:pPr>
+        <w:pStyle w:val="Heading4"/>
+        <w:keepNext w:val="0"/>
+        <w:keepLines w:val="0"/>
+        <w:spacing w:after="40" w:before="240" w:lineRule="auto"/>
+        <w:rPr>
+          <w:b w:val="1"/>
+          <w:color w:val="000000"/>
+          <w:sz w:val="22"/>
+          <w:szCs w:val="22"/>
+        </w:rPr>
+      </w:pPr>
+      <w:bookmarkStart w:colFirst="0" w:colLast="0" w:name="_tavcezf5n0b6" w:id="3"/>
+      <w:bookmarkEnd w:id="3"/>
+      <w:r>
+        <w:rPr>
+          <w:b w:val="1"/>
+          <w:color w:val="000000"/>
+          <w:sz w:val="22"/>
+          <w:szCs w:val="22"/>
+          <w:rtl w:val="0"/>
+        </w:rPr>
+        <w:t xml:space="preserve">Algoritmos de compresión</w:t>
+      </w:r>
+    </w:p>
+    <w:p>
+      <w:pPr>
+        <w:spacing w:after="240" w:before="240" w:lineRule="auto"/>
+        <w:rPr/>
+      </w:pPr>
+      <w:r>
+        <w:rPr>
+          <w:b w:val="1"/>
+          <w:rtl w:val="0"/>
+        </w:rPr>
+        <w:t xml:space="preserve">-RLE</w:t>
+      </w:r>
+      <w:r>
+        <w:rPr>
+          <w:rtl w:val="0"/>
+        </w:rPr>
+      </w:r>
+    </w:p>
+    <w:p>
+      <w:pPr>
+        <w:spacing w:after="240" w:before="240" w:lineRule="auto"/>
+        <w:rPr/>
+      </w:pPr>
+      <w:r>
+        <w:rPr>
+          <w:b w:val="1"/>
+          <w:rtl w:val="0"/>
+        </w:rPr>
+        <w:t xml:space="preserve">-LZ78</w:t>
+      </w:r>
+      <w:r>
+        <w:rPr>
+          <w:rtl w:val="0"/>
+        </w:rPr>
+      </w:r>
+    </w:p>
+    <w:p>
+      <w:pPr>
+        <w:pStyle w:val="Heading4"/>
+        <w:keepNext w:val="0"/>
+        <w:keepLines w:val="0"/>
+        <w:spacing w:after="40" w:before="240" w:lineRule="auto"/>
+        <w:rPr>
+          <w:b w:val="1"/>
+          <w:color w:val="000000"/>
+          <w:sz w:val="22"/>
+          <w:szCs w:val="22"/>
+        </w:rPr>
+      </w:pPr>
+      <w:bookmarkStart w:colFirst="0" w:colLast="0" w:name="_hejvot1jpc5w" w:id="4"/>
+      <w:bookmarkEnd w:id="4"/>
+      <w:r>
+        <w:rPr>
+          <w:b w:val="1"/>
+          <w:color w:val="000000"/>
+          <w:sz w:val="22"/>
+          <w:szCs w:val="22"/>
+          <w:rtl w:val="0"/>
+        </w:rPr>
+        <w:t xml:space="preserve">Encriptación</w:t>
+      </w:r>
+    </w:p>
+    <w:p>
+      <w:pPr>
+        <w:spacing w:after="240" w:before="240" w:lineRule="auto"/>
+        <w:rPr/>
+      </w:pPr>
+      <w:r>
+        <w:rPr>
+          <w:rtl w:val="0"/>
+        </w:rPr>
+        <w:t xml:space="preserve">La encriptación sigue dos operaciones reversibles:</w:t>
       </w:r>
     </w:p>
     <w:p>
@@ -78,45 +355,13 @@
           <w:b w:val="1"/>
           <w:rtl w:val="0"/>
         </w:rPr>
-        <w:t xml:space="preserve">Entrada</w:t>
-      </w:r>
-      <w:r>
-        <w:rPr>
-          <w:rtl w:val="0"/>
-        </w:rPr>
-        <w:t xml:space="preserve">:</w:t>
-      </w:r>
-    </w:p>
-    <w:p>
-      <w:pPr>
-        <w:numPr>
-          <w:ilvl w:val="1"/>
-          <w:numId w:val="1"/>
-        </w:numPr>
-        <w:spacing w:after="0" w:afterAutospacing="0" w:before="0" w:beforeAutospacing="0" w:lineRule="auto"/>
-        <w:ind w:left="1440" w:hanging="360"/>
-      </w:pPr>
-      <w:r>
-        <w:rPr>
-          <w:rtl w:val="0"/>
-        </w:rPr>
-        <w:t xml:space="preserve">Mensaje comprimido y encriptado</w:t>
-      </w:r>
-    </w:p>
-    <w:p>
-      <w:pPr>
-        <w:numPr>
-          <w:ilvl w:val="1"/>
-          <w:numId w:val="1"/>
-        </w:numPr>
-        <w:spacing w:after="0" w:afterAutospacing="0" w:before="0" w:beforeAutospacing="0" w:lineRule="auto"/>
-        <w:ind w:left="1440" w:hanging="360"/>
-      </w:pPr>
-      <w:r>
-        <w:rPr>
-          <w:rtl w:val="0"/>
-        </w:rPr>
-        <w:t xml:space="preserve">Fragmento conocido del mensaje original que nos sirve como única pista para la recuperación del mensaje original.</w:t>
+        <w:t xml:space="preserve">Rotación de bits</w:t>
+      </w:r>
+      <w:r>
+        <w:rPr>
+          <w:rtl w:val="0"/>
+        </w:rPr>
+        <w:t xml:space="preserve"> (n posiciones, 0 &lt; n &lt; 8)</w:t>
       </w:r>
     </w:p>
     <w:p>
@@ -125,7 +370,7 @@
           <w:ilvl w:val="0"/>
           <w:numId w:val="1"/>
         </w:numPr>
-        <w:spacing w:after="0" w:afterAutospacing="0" w:before="0" w:beforeAutospacing="0" w:lineRule="auto"/>
+        <w:spacing w:after="240" w:before="0" w:beforeAutospacing="0" w:lineRule="auto"/>
         <w:ind w:left="720" w:hanging="360"/>
       </w:pPr>
       <w:r>
@@ -133,116 +378,179 @@
           <w:b w:val="1"/>
           <w:rtl w:val="0"/>
         </w:rPr>
-        <w:t xml:space="preserve">Proceso</w:t>
-      </w:r>
-      <w:r>
-        <w:rPr>
-          <w:rtl w:val="0"/>
-        </w:rPr>
-        <w:t xml:space="preserve">:</w:t>
-      </w:r>
-    </w:p>
-    <w:p>
-      <w:pPr>
-        <w:numPr>
-          <w:ilvl w:val="1"/>
-          <w:numId w:val="1"/>
-        </w:numPr>
-        <w:spacing w:after="0" w:afterAutospacing="0" w:before="0" w:beforeAutospacing="0" w:lineRule="auto"/>
-        <w:ind w:left="1440" w:hanging="360"/>
-      </w:pPr>
-      <w:r>
-        <w:rPr>
-          <w:rtl w:val="0"/>
-        </w:rPr>
-        <w:t xml:space="preserve">Identificar el método de compresión utilizado</w:t>
-      </w:r>
-    </w:p>
-    <w:p>
-      <w:pPr>
-        <w:numPr>
-          <w:ilvl w:val="1"/>
-          <w:numId w:val="1"/>
-        </w:numPr>
-        <w:spacing w:after="0" w:afterAutospacing="0" w:before="0" w:beforeAutospacing="0" w:lineRule="auto"/>
-        <w:ind w:left="1440" w:hanging="360"/>
-      </w:pPr>
-      <w:r>
-        <w:rPr>
-          <w:rtl w:val="0"/>
-        </w:rPr>
-        <w:t xml:space="preserve">Determinar los parámetros de encriptación (n, K)</w:t>
-      </w:r>
-    </w:p>
-    <w:p>
-      <w:pPr>
-        <w:numPr>
-          <w:ilvl w:val="1"/>
-          <w:numId w:val="1"/>
-        </w:numPr>
-        <w:spacing w:after="0" w:afterAutospacing="0" w:before="0" w:beforeAutospacing="0" w:lineRule="auto"/>
-        <w:ind w:left="1440" w:hanging="360"/>
-      </w:pPr>
-      <w:r>
-        <w:rPr>
-          <w:rtl w:val="0"/>
-        </w:rPr>
-        <w:t xml:space="preserve">Aplicar las operaciones inversas en el orden correcto</w:t>
+        <w:t xml:space="preserve">Operación XOR</w:t>
+      </w:r>
+      <w:r>
+        <w:rPr>
+          <w:rtl w:val="0"/>
+        </w:rPr>
+        <w:t xml:space="preserve"> con clave K (1 byte)</w:t>
+      </w:r>
+    </w:p>
+    <w:p>
+      <w:pPr>
+        <w:spacing w:after="240" w:before="240" w:lineRule="auto"/>
+        <w:rPr/>
+      </w:pPr>
+      <w:r>
+        <w:rPr>
+          <w:rtl w:val="0"/>
+        </w:rPr>
+        <w:t xml:space="preserve">El espacio de búsqueda es manejable:</w:t>
       </w:r>
     </w:p>
     <w:p>
       <w:pPr>
         <w:numPr>
           <w:ilvl w:val="0"/>
-          <w:numId w:val="1"/>
+          <w:numId w:val="3"/>
+        </w:numPr>
+        <w:spacing w:after="0" w:afterAutospacing="0" w:before="240" w:lineRule="auto"/>
+        <w:ind w:left="720" w:hanging="360"/>
+      </w:pPr>
+      <w:r>
+        <w:rPr>
+          <w:rtl w:val="0"/>
+        </w:rPr>
+        <w:t xml:space="preserve">7 valores posibles para n (1-7)</w:t>
+      </w:r>
+    </w:p>
+    <w:p>
+      <w:pPr>
+        <w:numPr>
+          <w:ilvl w:val="0"/>
+          <w:numId w:val="3"/>
         </w:numPr>
         <w:spacing w:after="0" w:afterAutospacing="0" w:before="0" w:beforeAutospacing="0" w:lineRule="auto"/>
         <w:ind w:left="720" w:hanging="360"/>
       </w:pPr>
       <w:r>
         <w:rPr>
-          <w:b w:val="1"/>
-          <w:rtl w:val="0"/>
-        </w:rPr>
-        <w:t xml:space="preserve">Salida</w:t>
-      </w:r>
-      <w:r>
-        <w:rPr>
-          <w:rtl w:val="0"/>
-        </w:rPr>
-        <w:t xml:space="preserve">:</w:t>
+          <w:rtl w:val="0"/>
+        </w:rPr>
+        <w:t xml:space="preserve">256 valores posibles para K (0-255)</w:t>
       </w:r>
     </w:p>
     <w:p>
       <w:pPr>
         <w:numPr>
-          <w:ilvl w:val="1"/>
-          <w:numId w:val="1"/>
+          <w:ilvl w:val="0"/>
+          <w:numId w:val="3"/>
+        </w:numPr>
+        <w:spacing w:after="240" w:before="0" w:beforeAutospacing="0" w:lineRule="auto"/>
+        <w:ind w:left="720" w:hanging="360"/>
+      </w:pPr>
+      <w:r>
+        <w:rPr>
+          <w:rtl w:val="0"/>
+        </w:rPr>
+        <w:t xml:space="preserve">Total: 1792 combinaciones posibles</w:t>
+      </w:r>
+    </w:p>
+    <w:p>
+      <w:pPr>
+        <w:pStyle w:val="Heading4"/>
+        <w:keepNext w:val="0"/>
+        <w:keepLines w:val="0"/>
+        <w:spacing w:after="40" w:before="240" w:lineRule="auto"/>
+        <w:rPr/>
+      </w:pPr>
+      <w:bookmarkStart w:colFirst="0" w:colLast="0" w:name="_1ng83z16bzdo" w:id="5"/>
+      <w:bookmarkEnd w:id="5"/>
+      <w:r>
+        <w:rPr>
+          <w:b w:val="1"/>
+          <w:color w:val="000000"/>
+          <w:sz w:val="22"/>
+          <w:szCs w:val="22"/>
+          <w:rtl w:val="0"/>
+        </w:rPr>
+        <w:t xml:space="preserve">Solución</w:t>
+      </w:r>
+      <w:r>
+        <w:rPr>
+          <w:rtl w:val="0"/>
+        </w:rPr>
+      </w:r>
+    </w:p>
+    <w:p>
+      <w:pPr>
+        <w:numPr>
+          <w:ilvl w:val="0"/>
+          <w:numId w:val="2"/>
+        </w:numPr>
+        <w:spacing w:after="0" w:afterAutospacing="0" w:before="240" w:lineRule="auto"/>
+        <w:ind w:left="720" w:hanging="360"/>
+      </w:pPr>
+      <w:r>
+        <w:rPr>
+          <w:rtl w:val="0"/>
+        </w:rPr>
+        <w:t xml:space="preserve">Probar todas las combinaciones de n y K</w:t>
+      </w:r>
+    </w:p>
+    <w:p>
+      <w:pPr>
+        <w:numPr>
+          <w:ilvl w:val="0"/>
+          <w:numId w:val="2"/>
         </w:numPr>
         <w:spacing w:after="0" w:afterAutospacing="0" w:before="0" w:beforeAutospacing="0" w:lineRule="auto"/>
-        <w:ind w:left="1440" w:hanging="360"/>
-      </w:pPr>
-      <w:r>
-        <w:rPr>
-          <w:rtl w:val="0"/>
-        </w:rPr>
-        <w:t xml:space="preserve">Mensaje original completo</w:t>
+        <w:ind w:left="720" w:hanging="360"/>
+      </w:pPr>
+      <w:r>
+        <w:rPr>
+          <w:rtl w:val="0"/>
+        </w:rPr>
+        <w:t xml:space="preserve">Para cada combinación, aplicar desencriptación</w:t>
       </w:r>
     </w:p>
     <w:p>
       <w:pPr>
         <w:numPr>
-          <w:ilvl w:val="1"/>
-          <w:numId w:val="1"/>
+          <w:ilvl w:val="0"/>
+          <w:numId w:val="2"/>
+        </w:numPr>
+        <w:spacing w:after="0" w:afterAutospacing="0" w:before="0" w:beforeAutospacing="0" w:lineRule="auto"/>
+        <w:ind w:left="720" w:hanging="360"/>
+      </w:pPr>
+      <w:r>
+        <w:rPr>
+          <w:rtl w:val="0"/>
+        </w:rPr>
+        <w:t xml:space="preserve">Intentar descompresión con ambos algoritmos</w:t>
+      </w:r>
+    </w:p>
+    <w:p>
+      <w:pPr>
+        <w:numPr>
+          <w:ilvl w:val="0"/>
+          <w:numId w:val="2"/>
+        </w:numPr>
+        <w:spacing w:after="0" w:afterAutospacing="0" w:before="0" w:beforeAutospacing="0" w:lineRule="auto"/>
+        <w:ind w:left="720" w:hanging="360"/>
+      </w:pPr>
+      <w:r>
+        <w:rPr>
+          <w:rtl w:val="0"/>
+        </w:rPr>
+        <w:t xml:space="preserve">Validar contra el fragmento conocido</w:t>
+      </w:r>
+    </w:p>
+    <w:p>
+      <w:pPr>
+        <w:numPr>
+          <w:ilvl w:val="0"/>
+          <w:numId w:val="2"/>
         </w:numPr>
         <w:spacing w:after="240" w:before="0" w:beforeAutospacing="0" w:lineRule="auto"/>
-        <w:ind w:left="1440" w:hanging="360"/>
-      </w:pPr>
-      <w:r>
-        <w:rPr>
-          <w:rtl w:val="0"/>
-        </w:rPr>
-        <w:t xml:space="preserve">Método y parámetros identificados</w:t>
+        <w:ind w:left="720" w:hanging="360"/>
+      </w:pPr>
+      <w:r>
+        <w:rPr>
+          <w:rtl w:val="0"/>
+        </w:rPr>
+        <w:t xml:space="preserve">Seleccionar la combinación que produzca coincidencia</w:t>
       </w:r>
     </w:p>
     <w:p>
@@ -269,6 +577,226 @@
   <w:abstractNum w:abstractNumId="1">
     <w:lvl w:ilvl="0">
       <w:start w:val="1"/>
+      <w:numFmt w:val="decimal"/>
+      <w:lvlText w:val="%1."/>
+      <w:lvlJc w:val="left"/>
+      <w:pPr>
+        <w:ind w:left="720" w:hanging="360"/>
+      </w:pPr>
+      <w:rPr>
+        <w:u w:val="none"/>
+      </w:rPr>
+    </w:lvl>
+    <w:lvl w:ilvl="1">
+      <w:start w:val="1"/>
+      <w:numFmt w:val="lowerLetter"/>
+      <w:lvlText w:val="%2."/>
+      <w:lvlJc w:val="left"/>
+      <w:pPr>
+        <w:ind w:left="1440" w:hanging="360"/>
+      </w:pPr>
+      <w:rPr>
+        <w:u w:val="none"/>
+      </w:rPr>
+    </w:lvl>
+    <w:lvl w:ilvl="2">
+      <w:start w:val="1"/>
+      <w:numFmt w:val="lowerRoman"/>
+      <w:lvlText w:val="%3."/>
+      <w:lvlJc w:val="left"/>
+      <w:pPr>
+        <w:ind w:left="2160" w:hanging="360"/>
+      </w:pPr>
+      <w:rPr>
+        <w:u w:val="none"/>
+      </w:rPr>
+    </w:lvl>
+    <w:lvl w:ilvl="3">
+      <w:start w:val="1"/>
+      <w:numFmt w:val="decimal"/>
+      <w:lvlText w:val="%4."/>
+      <w:lvlJc w:val="left"/>
+      <w:pPr>
+        <w:ind w:left="2880" w:hanging="360"/>
+      </w:pPr>
+      <w:rPr>
+        <w:u w:val="none"/>
+      </w:rPr>
+    </w:lvl>
+    <w:lvl w:ilvl="4">
+      <w:start w:val="1"/>
+      <w:numFmt w:val="lowerLetter"/>
+      <w:lvlText w:val="%5."/>
+      <w:lvlJc w:val="left"/>
+      <w:pPr>
+        <w:ind w:left="3600" w:hanging="360"/>
+      </w:pPr>
+      <w:rPr>
+        <w:u w:val="none"/>
+      </w:rPr>
+    </w:lvl>
+    <w:lvl w:ilvl="5">
+      <w:start w:val="1"/>
+      <w:numFmt w:val="lowerRoman"/>
+      <w:lvlText w:val="%6."/>
+      <w:lvlJc w:val="left"/>
+      <w:pPr>
+        <w:ind w:left="4320" w:hanging="360"/>
+      </w:pPr>
+      <w:rPr>
+        <w:u w:val="none"/>
+      </w:rPr>
+    </w:lvl>
+    <w:lvl w:ilvl="6">
+      <w:start w:val="1"/>
+      <w:numFmt w:val="decimal"/>
+      <w:lvlText w:val="%7."/>
+      <w:lvlJc w:val="left"/>
+      <w:pPr>
+        <w:ind w:left="5040" w:hanging="360"/>
+      </w:pPr>
+      <w:rPr>
+        <w:u w:val="none"/>
+      </w:rPr>
+    </w:lvl>
+    <w:lvl w:ilvl="7">
+      <w:start w:val="1"/>
+      <w:numFmt w:val="lowerLetter"/>
+      <w:lvlText w:val="%8."/>
+      <w:lvlJc w:val="left"/>
+      <w:pPr>
+        <w:ind w:left="5760" w:hanging="360"/>
+      </w:pPr>
+      <w:rPr>
+        <w:u w:val="none"/>
+      </w:rPr>
+    </w:lvl>
+    <w:lvl w:ilvl="8">
+      <w:start w:val="1"/>
+      <w:numFmt w:val="lowerRoman"/>
+      <w:lvlText w:val="%9."/>
+      <w:lvlJc w:val="left"/>
+      <w:pPr>
+        <w:ind w:left="6480" w:hanging="360"/>
+      </w:pPr>
+      <w:rPr>
+        <w:u w:val="none"/>
+      </w:rPr>
+    </w:lvl>
+  </w:abstractNum>
+  <w:abstractNum w:abstractNumId="2">
+    <w:lvl w:ilvl="0">
+      <w:start w:val="1"/>
+      <w:numFmt w:val="decimal"/>
+      <w:lvlText w:val="%1."/>
+      <w:lvlJc w:val="left"/>
+      <w:pPr>
+        <w:ind w:left="720" w:hanging="360"/>
+      </w:pPr>
+      <w:rPr>
+        <w:u w:val="none"/>
+      </w:rPr>
+    </w:lvl>
+    <w:lvl w:ilvl="1">
+      <w:start w:val="1"/>
+      <w:numFmt w:val="lowerLetter"/>
+      <w:lvlText w:val="%2."/>
+      <w:lvlJc w:val="left"/>
+      <w:pPr>
+        <w:ind w:left="1440" w:hanging="360"/>
+      </w:pPr>
+      <w:rPr>
+        <w:u w:val="none"/>
+      </w:rPr>
+    </w:lvl>
+    <w:lvl w:ilvl="2">
+      <w:start w:val="1"/>
+      <w:numFmt w:val="lowerRoman"/>
+      <w:lvlText w:val="%3."/>
+      <w:lvlJc w:val="left"/>
+      <w:pPr>
+        <w:ind w:left="2160" w:hanging="360"/>
+      </w:pPr>
+      <w:rPr>
+        <w:u w:val="none"/>
+      </w:rPr>
+    </w:lvl>
+    <w:lvl w:ilvl="3">
+      <w:start w:val="1"/>
+      <w:numFmt w:val="decimal"/>
+      <w:lvlText w:val="%4."/>
+      <w:lvlJc w:val="left"/>
+      <w:pPr>
+        <w:ind w:left="2880" w:hanging="360"/>
+      </w:pPr>
+      <w:rPr>
+        <w:u w:val="none"/>
+      </w:rPr>
+    </w:lvl>
+    <w:lvl w:ilvl="4">
+      <w:start w:val="1"/>
+      <w:numFmt w:val="lowerLetter"/>
+      <w:lvlText w:val="%5."/>
+      <w:lvlJc w:val="left"/>
+      <w:pPr>
+        <w:ind w:left="3600" w:hanging="360"/>
+      </w:pPr>
+      <w:rPr>
+        <w:u w:val="none"/>
+      </w:rPr>
+    </w:lvl>
+    <w:lvl w:ilvl="5">
+      <w:start w:val="1"/>
+      <w:numFmt w:val="lowerRoman"/>
+      <w:lvlText w:val="%6."/>
+      <w:lvlJc w:val="left"/>
+      <w:pPr>
+        <w:ind w:left="4320" w:hanging="360"/>
+      </w:pPr>
+      <w:rPr>
+        <w:u w:val="none"/>
+      </w:rPr>
+    </w:lvl>
+    <w:lvl w:ilvl="6">
+      <w:start w:val="1"/>
+      <w:numFmt w:val="decimal"/>
+      <w:lvlText w:val="%7."/>
+      <w:lvlJc w:val="left"/>
+      <w:pPr>
+        <w:ind w:left="5040" w:hanging="360"/>
+      </w:pPr>
+      <w:rPr>
+        <w:u w:val="none"/>
+      </w:rPr>
+    </w:lvl>
+    <w:lvl w:ilvl="7">
+      <w:start w:val="1"/>
+      <w:numFmt w:val="lowerLetter"/>
+      <w:lvlText w:val="%8."/>
+      <w:lvlJc w:val="left"/>
+      <w:pPr>
+        <w:ind w:left="5760" w:hanging="360"/>
+      </w:pPr>
+      <w:rPr>
+        <w:u w:val="none"/>
+      </w:rPr>
+    </w:lvl>
+    <w:lvl w:ilvl="8">
+      <w:start w:val="1"/>
+      <w:numFmt w:val="lowerRoman"/>
+      <w:lvlText w:val="%9."/>
+      <w:lvlJc w:val="left"/>
+      <w:pPr>
+        <w:ind w:left="6480" w:hanging="360"/>
+      </w:pPr>
+      <w:rPr>
+        <w:u w:val="none"/>
+      </w:rPr>
+    </w:lvl>
+  </w:abstractNum>
+  <w:abstractNum w:abstractNumId="3">
+    <w:lvl w:ilvl="0">
+      <w:start w:val="1"/>
       <w:numFmt w:val="bullet"/>
       <w:lvlText w:val="●"/>
       <w:lvlJc w:val="left"/>
@@ -378,6 +906,12 @@
   </w:abstractNum>
   <w:num w:numId="1">
     <w:abstractNumId w:val="1"/>
+  </w:num>
+  <w:num w:numId="2">
+    <w:abstractNumId w:val="2"/>
+  </w:num>
+  <w:num w:numId="3">
+    <w:abstractNumId w:val="3"/>
   </w:num>
 </w:numbering>
 </file>

</xml_diff>

<commit_message>
Se adjunta un diagrama de flujo al literal de diseño
</commit_message>
<xml_diff>
--- a/Informe.docx
+++ b/Informe.docx
@@ -555,12 +555,479 @@
     </w:p>
     <w:p>
       <w:pPr>
-        <w:rPr/>
-      </w:pPr>
-      <w:r>
-        <w:rPr>
-          <w:rtl w:val="0"/>
-        </w:rPr>
+        <w:pStyle w:val="Heading3"/>
+        <w:keepNext w:val="0"/>
+        <w:keepLines w:val="0"/>
+        <w:spacing w:before="280" w:lineRule="auto"/>
+        <w:rPr>
+          <w:b w:val="1"/>
+          <w:color w:val="000000"/>
+          <w:sz w:val="26"/>
+          <w:szCs w:val="26"/>
+        </w:rPr>
+      </w:pPr>
+      <w:bookmarkStart w:colFirst="0" w:colLast="0" w:name="_7tpga84i14d4" w:id="6"/>
+      <w:bookmarkEnd w:id="6"/>
+      <w:r>
+        <w:rPr>
+          <w:b w:val="1"/>
+          <w:color w:val="000000"/>
+          <w:sz w:val="26"/>
+          <w:szCs w:val="26"/>
+          <w:rtl w:val="0"/>
+        </w:rPr>
+        <w:t xml:space="preserve">3. Diseño de la Solución</w:t>
+      </w:r>
+    </w:p>
+    <w:p>
+      <w:pPr>
+        <w:rPr>
+          <w:b w:val="1"/>
+        </w:rPr>
+      </w:pPr>
+      <w:r>
+        <w:rPr>
+          <w:b w:val="1"/>
+          <w:rtl w:val="0"/>
+        </w:rPr>
+        <w:t xml:space="preserve">Diagrama de flujo:</w:t>
+      </w:r>
+    </w:p>
+    <w:p>
+      <w:pPr>
+        <w:rPr/>
+      </w:pPr>
+      <w:r>
+        <w:rPr>
+          <w:rtl w:val="0"/>
+        </w:rPr>
+      </w:r>
+    </w:p>
+    <w:p>
+      <w:pPr>
+        <w:rPr/>
+      </w:pPr>
+      <w:r>
+        <w:rPr>
+          <w:rtl w:val="0"/>
+        </w:rPr>
+      </w:r>
+      <w:r>
+        <w:drawing>
+          <wp:anchor allowOverlap="1" behindDoc="0" distB="114300" distT="114300" distL="114300" distR="114300" hidden="0" layoutInCell="1" locked="0" relativeHeight="0" simplePos="0">
+            <wp:simplePos x="0" y="0"/>
+            <wp:positionH relativeFrom="column">
+              <wp:posOffset>19051</wp:posOffset>
+            </wp:positionH>
+            <wp:positionV relativeFrom="paragraph">
+              <wp:posOffset>114300</wp:posOffset>
+            </wp:positionV>
+            <wp:extent cx="4136874" cy="6566711"/>
+            <wp:effectExtent b="0" l="0" r="0" t="0"/>
+            <wp:wrapSquare wrapText="bothSides" distB="114300" distT="114300" distL="114300" distR="114300"/>
+            <wp:docPr id="1" name="image1.png"/>
+            <a:graphic>
+              <a:graphicData uri="http://schemas.openxmlformats.org/drawingml/2006/picture">
+                <pic:pic>
+                  <pic:nvPicPr>
+                    <pic:cNvPr id="0" name="image1.png"/>
+                    <pic:cNvPicPr preferRelativeResize="0"/>
+                  </pic:nvPicPr>
+                  <pic:blipFill>
+                    <a:blip r:embed="rId6"/>
+                    <a:srcRect b="0" l="0" r="0" t="0"/>
+                    <a:stretch>
+                      <a:fillRect/>
+                    </a:stretch>
+                  </pic:blipFill>
+                  <pic:spPr>
+                    <a:xfrm>
+                      <a:off x="0" y="0"/>
+                      <a:ext cx="4136874" cy="6566711"/>
+                    </a:xfrm>
+                    <a:prstGeom prst="rect"/>
+                    <a:ln/>
+                  </pic:spPr>
+                </pic:pic>
+              </a:graphicData>
+            </a:graphic>
+          </wp:anchor>
+        </w:drawing>
+      </w:r>
+    </w:p>
+    <w:p>
+      <w:pPr>
+        <w:rPr/>
+      </w:pPr>
+      <w:r>
+        <w:rPr>
+          <w:rtl w:val="0"/>
+        </w:rPr>
+      </w:r>
+    </w:p>
+    <w:p>
+      <w:pPr>
+        <w:rPr/>
+      </w:pPr>
+      <w:r>
+        <w:rPr>
+          <w:rtl w:val="0"/>
+        </w:rPr>
+      </w:r>
+    </w:p>
+    <w:p>
+      <w:pPr>
+        <w:rPr/>
+      </w:pPr>
+      <w:r>
+        <w:rPr>
+          <w:rtl w:val="0"/>
+        </w:rPr>
+      </w:r>
+    </w:p>
+    <w:p>
+      <w:pPr>
+        <w:rPr/>
+      </w:pPr>
+      <w:r>
+        <w:rPr>
+          <w:rtl w:val="0"/>
+        </w:rPr>
+      </w:r>
+    </w:p>
+    <w:p>
+      <w:pPr>
+        <w:rPr/>
+      </w:pPr>
+      <w:r>
+        <w:rPr>
+          <w:rtl w:val="0"/>
+        </w:rPr>
+      </w:r>
+    </w:p>
+    <w:p>
+      <w:pPr>
+        <w:rPr/>
+      </w:pPr>
+      <w:r>
+        <w:rPr>
+          <w:rtl w:val="0"/>
+        </w:rPr>
+      </w:r>
+    </w:p>
+    <w:p>
+      <w:pPr>
+        <w:rPr/>
+      </w:pPr>
+      <w:r>
+        <w:rPr>
+          <w:rtl w:val="0"/>
+        </w:rPr>
+      </w:r>
+    </w:p>
+    <w:p>
+      <w:pPr>
+        <w:rPr/>
+      </w:pPr>
+      <w:r>
+        <w:rPr>
+          <w:rtl w:val="0"/>
+        </w:rPr>
+      </w:r>
+    </w:p>
+    <w:p>
+      <w:pPr>
+        <w:rPr/>
+      </w:pPr>
+      <w:r>
+        <w:rPr>
+          <w:rtl w:val="0"/>
+        </w:rPr>
+      </w:r>
+    </w:p>
+    <w:p>
+      <w:pPr>
+        <w:rPr/>
+      </w:pPr>
+      <w:r>
+        <w:rPr>
+          <w:rtl w:val="0"/>
+        </w:rPr>
+      </w:r>
+    </w:p>
+    <w:p>
+      <w:pPr>
+        <w:rPr/>
+      </w:pPr>
+      <w:r>
+        <w:rPr>
+          <w:rtl w:val="0"/>
+        </w:rPr>
+      </w:r>
+    </w:p>
+    <w:p>
+      <w:pPr>
+        <w:rPr/>
+      </w:pPr>
+      <w:r>
+        <w:rPr>
+          <w:rtl w:val="0"/>
+        </w:rPr>
+      </w:r>
+    </w:p>
+    <w:p>
+      <w:pPr>
+        <w:rPr/>
+      </w:pPr>
+      <w:r>
+        <w:rPr>
+          <w:rtl w:val="0"/>
+        </w:rPr>
+      </w:r>
+    </w:p>
+    <w:p>
+      <w:pPr>
+        <w:rPr/>
+      </w:pPr>
+      <w:r>
+        <w:rPr>
+          <w:rtl w:val="0"/>
+        </w:rPr>
+      </w:r>
+    </w:p>
+    <w:p>
+      <w:pPr>
+        <w:rPr/>
+      </w:pPr>
+      <w:r>
+        <w:rPr>
+          <w:rtl w:val="0"/>
+        </w:rPr>
+      </w:r>
+    </w:p>
+    <w:p>
+      <w:pPr>
+        <w:rPr/>
+      </w:pPr>
+      <w:r>
+        <w:rPr>
+          <w:rtl w:val="0"/>
+        </w:rPr>
+      </w:r>
+    </w:p>
+    <w:p>
+      <w:pPr>
+        <w:rPr/>
+      </w:pPr>
+      <w:r>
+        <w:rPr>
+          <w:rtl w:val="0"/>
+        </w:rPr>
+      </w:r>
+    </w:p>
+    <w:p>
+      <w:pPr>
+        <w:rPr/>
+      </w:pPr>
+      <w:r>
+        <w:rPr>
+          <w:rtl w:val="0"/>
+        </w:rPr>
+      </w:r>
+    </w:p>
+    <w:p>
+      <w:pPr>
+        <w:rPr/>
+      </w:pPr>
+      <w:r>
+        <w:rPr>
+          <w:rtl w:val="0"/>
+        </w:rPr>
+      </w:r>
+    </w:p>
+    <w:p>
+      <w:pPr>
+        <w:rPr/>
+      </w:pPr>
+      <w:r>
+        <w:rPr>
+          <w:rtl w:val="0"/>
+        </w:rPr>
+      </w:r>
+    </w:p>
+    <w:p>
+      <w:pPr>
+        <w:rPr/>
+      </w:pPr>
+      <w:r>
+        <w:rPr>
+          <w:rtl w:val="0"/>
+        </w:rPr>
+      </w:r>
+    </w:p>
+    <w:p>
+      <w:pPr>
+        <w:rPr/>
+      </w:pPr>
+      <w:r>
+        <w:rPr>
+          <w:rtl w:val="0"/>
+        </w:rPr>
+      </w:r>
+    </w:p>
+    <w:p>
+      <w:pPr>
+        <w:rPr/>
+      </w:pPr>
+      <w:r>
+        <w:rPr>
+          <w:rtl w:val="0"/>
+        </w:rPr>
+      </w:r>
+    </w:p>
+    <w:p>
+      <w:pPr>
+        <w:rPr/>
+      </w:pPr>
+      <w:r>
+        <w:rPr>
+          <w:rtl w:val="0"/>
+        </w:rPr>
+      </w:r>
+    </w:p>
+    <w:p>
+      <w:pPr>
+        <w:rPr/>
+      </w:pPr>
+      <w:r>
+        <w:rPr>
+          <w:rtl w:val="0"/>
+        </w:rPr>
+      </w:r>
+    </w:p>
+    <w:p>
+      <w:pPr>
+        <w:rPr/>
+      </w:pPr>
+      <w:r>
+        <w:rPr>
+          <w:rtl w:val="0"/>
+        </w:rPr>
+      </w:r>
+    </w:p>
+    <w:p>
+      <w:pPr>
+        <w:rPr/>
+      </w:pPr>
+      <w:r>
+        <w:rPr>
+          <w:rtl w:val="0"/>
+        </w:rPr>
+      </w:r>
+    </w:p>
+    <w:p>
+      <w:pPr>
+        <w:rPr/>
+      </w:pPr>
+      <w:r>
+        <w:rPr>
+          <w:rtl w:val="0"/>
+        </w:rPr>
+      </w:r>
+    </w:p>
+    <w:p>
+      <w:pPr>
+        <w:rPr/>
+      </w:pPr>
+      <w:r>
+        <w:rPr>
+          <w:rtl w:val="0"/>
+        </w:rPr>
+      </w:r>
+    </w:p>
+    <w:p>
+      <w:pPr>
+        <w:rPr/>
+      </w:pPr>
+      <w:r>
+        <w:rPr>
+          <w:rtl w:val="0"/>
+        </w:rPr>
+      </w:r>
+    </w:p>
+    <w:p>
+      <w:pPr>
+        <w:rPr/>
+      </w:pPr>
+      <w:r>
+        <w:rPr>
+          <w:rtl w:val="0"/>
+        </w:rPr>
+      </w:r>
+    </w:p>
+    <w:p>
+      <w:pPr>
+        <w:rPr/>
+      </w:pPr>
+      <w:r>
+        <w:rPr>
+          <w:rtl w:val="0"/>
+        </w:rPr>
+      </w:r>
+    </w:p>
+    <w:p>
+      <w:pPr>
+        <w:rPr/>
+      </w:pPr>
+      <w:r>
+        <w:rPr>
+          <w:rtl w:val="0"/>
+        </w:rPr>
+      </w:r>
+    </w:p>
+    <w:p>
+      <w:pPr>
+        <w:rPr/>
+      </w:pPr>
+      <w:r>
+        <w:rPr>
+          <w:rtl w:val="0"/>
+        </w:rPr>
+      </w:r>
+    </w:p>
+    <w:p>
+      <w:pPr>
+        <w:rPr/>
+      </w:pPr>
+      <w:r>
+        <w:rPr>
+          <w:rtl w:val="0"/>
+        </w:rPr>
+      </w:r>
+    </w:p>
+    <w:p>
+      <w:pPr>
+        <w:rPr>
+          <w:b w:val="1"/>
+        </w:rPr>
+      </w:pPr>
+      <w:r>
+        <w:rPr>
+          <w:b w:val="1"/>
+          <w:rtl w:val="0"/>
+        </w:rPr>
+        <w:t xml:space="preserve">Funciones:</w:t>
+      </w:r>
+    </w:p>
+    <w:p>
+      <w:pPr>
+        <w:rPr/>
+      </w:pPr>
+      <w:r>
+        <w:rPr>
+          <w:rtl w:val="0"/>
+        </w:rPr>
+        <w:tab/>
       </w:r>
     </w:p>
     <w:sectPr>

</xml_diff>

<commit_message>
Se modifica el enfoque del desarrollo del desafio en el informe
</commit_message>
<xml_diff>
--- a/Informe.docx
+++ b/Informe.docx
@@ -1007,16 +1007,118 @@
     </w:p>
     <w:p>
       <w:pPr>
-        <w:rPr>
-          <w:b w:val="1"/>
-        </w:rPr>
-      </w:pPr>
-      <w:r>
-        <w:rPr>
-          <w:b w:val="1"/>
+        <w:spacing w:after="240" w:lineRule="auto"/>
+        <w:rPr/>
+      </w:pPr>
+      <w:r>
+        <w:rPr>
+          <w:b w:val="1"/>
+          <w:rtl w:val="0"/>
+        </w:rPr>
+        <w:t xml:space="preserve">Enfoque Inicial:</w:t>
+      </w:r>
+      <w:r>
+        <w:rPr>
+          <w:rtl w:val="0"/>
+        </w:rPr>
+        <w:t xml:space="preserve"> El enfoque planificado consistía en desarrollar simultáneamente tanto el programa de compresión y encriptación como el de descompresión y desencriptación, construyendo progresivamente la complejidad de ambos sistemas. Se inició codificando los componentes básicos necesarios para el funcionamiento, implementando gradualmente funcionalidades adicionales en ambos programas para resolver el desafío. La meta era que, a medida que se </w:t>
+      </w:r>
+      <w:r>
+        <w:rPr>
+          <w:rtl w:val="0"/>
+        </w:rPr>
+        <w:t xml:space="preserve">incrementara</w:t>
+      </w:r>
+      <w:r>
+        <w:rPr>
+          <w:rtl w:val="0"/>
+        </w:rPr>
+        <w:t xml:space="preserve"> la complejidad, se alcanzaría un punto donde el programa de desencriptado y descompresión coincidiría con los requerimientos del desafío.</w:t>
+      </w:r>
+    </w:p>
+    <w:p>
+      <w:pPr>
+        <w:spacing w:after="240" w:before="240" w:lineRule="auto"/>
+        <w:rPr/>
+      </w:pPr>
+      <w:r>
+        <w:rPr>
+          <w:b w:val="1"/>
+          <w:rtl w:val="0"/>
+        </w:rPr>
+        <w:t xml:space="preserve">Cambio de Estrategia:</w:t>
+      </w:r>
+      <w:r>
+        <w:rPr>
+          <w:rtl w:val="0"/>
+        </w:rPr>
+        <w:t xml:space="preserve"> Este plan fue abandonado al identificar que los algoritmos que se pretendían implementar para la compresión RLE y LZ78 no coincidían con los utilizados en el dataset proporcionado. Sin embargo, no se </w:t>
+      </w:r>
+      <w:r>
+        <w:rPr>
+          <w:rtl w:val="0"/>
+        </w:rPr>
+        <w:t xml:space="preserve">anticipaban</w:t>
+      </w:r>
+      <w:r>
+        <w:rPr>
+          <w:rtl w:val="0"/>
+        </w:rPr>
+        <w:t xml:space="preserve"> problemas con los componentes de encriptación/desencriptación.</w:t>
+      </w:r>
+    </w:p>
+    <w:p>
+      <w:pPr>
+        <w:spacing w:after="240" w:before="240" w:lineRule="auto"/>
+        <w:rPr/>
+      </w:pPr>
+      <w:r>
+        <w:rPr>
+          <w:b w:val="1"/>
+          <w:rtl w:val="0"/>
+        </w:rPr>
+        <w:t xml:space="preserve">Nuevo Enfoque:</w:t>
+      </w:r>
+      <w:r>
+        <w:rPr>
+          <w:rtl w:val="0"/>
+        </w:rPr>
+        <w:t xml:space="preserve"> Se decidió entonces comenzar creando primero las funciones de desencriptación, tomando como referencia específica el archivo README.txt incluido en el dataset del proyecto.</w:t>
+      </w:r>
+    </w:p>
+    <w:p>
+      <w:pPr>
+        <w:rPr/>
+      </w:pPr>
+      <w:r>
+        <w:rPr>
           <w:rtl w:val="0"/>
         </w:rPr>
         <w:t xml:space="preserve">Funciones:</w:t>
+      </w:r>
+    </w:p>
+    <w:p>
+      <w:pPr>
+        <w:rPr>
+          <w:b w:val="1"/>
+        </w:rPr>
+      </w:pPr>
+      <w:r>
+        <w:rPr>
+          <w:rtl w:val="0"/>
+        </w:rPr>
+      </w:r>
+    </w:p>
+    <w:p>
+      <w:pPr>
+        <w:rPr>
+          <w:b w:val="1"/>
+        </w:rPr>
+      </w:pPr>
+      <w:r>
+        <w:rPr>
+          <w:rtl w:val="0"/>
+        </w:rPr>
       </w:r>
     </w:p>
     <w:p>

</xml_diff>

<commit_message>
Se añade al informe el contexto de la carpeta proceso
</commit_message>
<xml_diff>
--- a/Informe.docx
+++ b/Informe.docx
@@ -1088,13 +1088,34 @@
     </w:p>
     <w:p>
       <w:pPr>
-        <w:rPr/>
-      </w:pPr>
-      <w:r>
-        <w:rPr>
+        <w:spacing w:after="240" w:before="240" w:lineRule="auto"/>
+        <w:ind w:left="0" w:right="600" w:firstLine="0"/>
+        <w:rPr/>
+      </w:pPr>
+      <w:r>
+        <w:rPr>
+          <w:b w:val="1"/>
           <w:rtl w:val="0"/>
         </w:rPr>
         <w:t xml:space="preserve">Funciones:</w:t>
+      </w:r>
+      <w:r>
+        <w:rPr>
+          <w:rtl w:val="0"/>
+        </w:rPr>
+        <w:t xml:space="preserve"> Se ha creado una carpeta de procesos que alberga programas auxiliares para el desarrollo del código principal. En particular, contiene dos programas dedicados a desencriptar ejemplos específicos del dataset de desarrollo. El objetivo de estos es identificar el formato de compresión utilizado, centrándose en los algoritmos RLE y LZ78.</w:t>
+      </w:r>
+    </w:p>
+    <w:p>
+      <w:pPr>
+        <w:rPr>
+          <w:b w:val="1"/>
+        </w:rPr>
+      </w:pPr>
+      <w:r>
+        <w:rPr>
+          <w:rtl w:val="0"/>
+        </w:rPr>
       </w:r>
     </w:p>
     <w:p>

</xml_diff>